<commit_message>
Updated release notes for 1.1
</commit_message>
<xml_diff>
--- a/doc/release/MoDaC Release Notes 1.1.0.docx
+++ b/doc/release/MoDaC Release Notes 1.1.0.docx
@@ -464,44 +464,34 @@
               <w:ind w:left="1440"/>
               <w:rPr>
                 <w:rFonts w:asciiTheme="minorHAnsi" w:hAnsiTheme="minorHAnsi" w:cstheme="minorHAnsi"/>
-                <w:bCs/>
-                <w:sz w:val="28"/>
-                <w:szCs w:val="28"/>
+                <w:b/>
               </w:rPr>
             </w:pPr>
             <w:r>
               <w:rPr>
                 <w:rFonts w:asciiTheme="minorHAnsi" w:hAnsiTheme="minorHAnsi" w:cstheme="minorHAnsi"/>
-                <w:bCs/>
-                <w:sz w:val="28"/>
-                <w:szCs w:val="28"/>
+                <w:b/>
               </w:rPr>
               <w:t>https://modac.cancer.gov/searchTab?dme</w:t>
             </w:r>
             <w:r>
               <w:rPr>
                 <w:rFonts w:asciiTheme="minorHAnsi" w:hAnsiTheme="minorHAnsi" w:cstheme="minorHAnsi"/>
-                <w:bCs/>
-                <w:sz w:val="28"/>
-                <w:szCs w:val="28"/>
+                <w:b/>
               </w:rPr>
               <w:t>_data_id</w:t>
             </w:r>
             <w:r>
               <w:rPr>
                 <w:rFonts w:asciiTheme="minorHAnsi" w:hAnsiTheme="minorHAnsi" w:cstheme="minorHAnsi"/>
-                <w:bCs/>
-                <w:sz w:val="28"/>
-                <w:szCs w:val="28"/>
+                <w:b/>
               </w:rPr>
               <w:t>=</w:t>
             </w:r>
             <w:r>
               <w:rPr>
                 <w:rFonts w:asciiTheme="minorHAnsi" w:hAnsiTheme="minorHAnsi" w:cstheme="minorHAnsi"/>
-                <w:bCs/>
-                <w:sz w:val="28"/>
-                <w:szCs w:val="28"/>
+                <w:b/>
               </w:rPr>
               <w:t>&lt;metadata value&gt;</w:t>
             </w:r>
@@ -557,23 +547,16 @@
               <w:ind w:left="1440"/>
               <w:rPr>
                 <w:rFonts w:asciiTheme="minorHAnsi" w:hAnsiTheme="minorHAnsi" w:cstheme="minorHAnsi"/>
-                <w:bCs/>
-                <w:sz w:val="28"/>
-                <w:szCs w:val="28"/>
+                <w:b/>
               </w:rPr>
             </w:pPr>
-            <w:hyperlink r:id="rId5" w:history="1">
-              <w:r>
-                <w:rPr>
-                  <w:rStyle w:val="Hyperlink"/>
-                  <w:rFonts w:asciiTheme="minorHAnsi" w:hAnsiTheme="minorHAnsi" w:cstheme="minorHAnsi"/>
-                  <w:bCs/>
-                  <w:sz w:val="28"/>
-                  <w:szCs w:val="28"/>
-                </w:rPr>
-                <w:t>https://modac.cancer.gov/searchTab?dme_data_id=NCI-DME-MS01-5103499</w:t>
-              </w:r>
-            </w:hyperlink>
+            <w:r>
+              <w:rPr>
+                <w:rFonts w:asciiTheme="minorHAnsi" w:hAnsiTheme="minorHAnsi" w:cstheme="minorHAnsi"/>
+                <w:b/>
+              </w:rPr>
+              <w:t>https://modac.cancer.gov/searchTab?dme_data_id=NCI-DME-MS01-5103499</w:t>
+            </w:r>
           </w:p>
           <w:p>
             <w:pPr>
@@ -663,7 +646,7 @@
               </w:rPr>
               <w:t xml:space="preserve"> </w:t>
             </w:r>
-            <w:hyperlink r:id="rId6" w:history="1">
+            <w:hyperlink r:id="rId5" w:history="1">
               <w:r>
                 <w:rPr>
                   <w:rStyle w:val="Hyperlink"/>
@@ -715,7 +698,34 @@
                 <w:sz w:val="28"/>
                 <w:szCs w:val="28"/>
               </w:rPr>
-              <w:t>URL specifying the DOI (if assigned) for that dataset</w:t>
+              <w:t xml:space="preserve">URL specifying the </w:t>
+            </w:r>
+            <w:r>
+              <w:rPr>
+                <w:rFonts w:asciiTheme="minorHAnsi" w:hAnsiTheme="minorHAnsi" w:cstheme="minorHAnsi"/>
+                <w:bCs/>
+                <w:sz w:val="28"/>
+                <w:szCs w:val="28"/>
+              </w:rPr>
+              <w:t>Digital Object Identifier (DOI)</w:t>
+            </w:r>
+            <w:r>
+              <w:rPr>
+                <w:rFonts w:asciiTheme="minorHAnsi" w:hAnsiTheme="minorHAnsi" w:cstheme="minorHAnsi"/>
+                <w:bCs/>
+                <w:sz w:val="28"/>
+                <w:szCs w:val="28"/>
+              </w:rPr>
+              <w:t xml:space="preserve"> for that dataset</w:t>
+            </w:r>
+            <w:r>
+              <w:rPr>
+                <w:rFonts w:asciiTheme="minorHAnsi" w:hAnsiTheme="minorHAnsi" w:cstheme="minorHAnsi"/>
+                <w:bCs/>
+                <w:sz w:val="28"/>
+                <w:szCs w:val="28"/>
+              </w:rPr>
+              <w:t xml:space="preserve"> (if available)</w:t>
             </w:r>
             <w:r>
               <w:rPr>
@@ -742,53 +752,47 @@
               <w:ind w:left="1440"/>
               <w:rPr>
                 <w:rFonts w:asciiTheme="minorHAnsi" w:hAnsiTheme="minorHAnsi" w:cstheme="minorHAnsi"/>
+                <w:b/>
                 <w:bCs/>
-                <w:sz w:val="28"/>
-                <w:szCs w:val="28"/>
               </w:rPr>
             </w:pPr>
             <w:r>
               <w:rPr>
                 <w:rFonts w:asciiTheme="minorHAnsi" w:hAnsiTheme="minorHAnsi" w:cstheme="minorHAnsi"/>
+                <w:b/>
                 <w:bCs/>
-                <w:sz w:val="28"/>
-                <w:szCs w:val="28"/>
               </w:rPr>
               <w:t>https://modac.cancer.gov/searchTab?d</w:t>
             </w:r>
             <w:r>
               <w:rPr>
                 <w:rFonts w:asciiTheme="minorHAnsi" w:hAnsiTheme="minorHAnsi" w:cstheme="minorHAnsi"/>
+                <w:b/>
                 <w:bCs/>
-                <w:sz w:val="28"/>
-                <w:szCs w:val="28"/>
               </w:rPr>
               <w:t>oi</w:t>
             </w:r>
             <w:r>
               <w:rPr>
                 <w:rFonts w:asciiTheme="minorHAnsi" w:hAnsiTheme="minorHAnsi" w:cstheme="minorHAnsi"/>
+                <w:b/>
                 <w:bCs/>
-                <w:sz w:val="28"/>
-                <w:szCs w:val="28"/>
               </w:rPr>
               <w:t>=&lt;</w:t>
             </w:r>
             <w:r>
               <w:rPr>
                 <w:rFonts w:asciiTheme="minorHAnsi" w:hAnsiTheme="minorHAnsi" w:cstheme="minorHAnsi"/>
+                <w:b/>
                 <w:bCs/>
-                <w:sz w:val="28"/>
-                <w:szCs w:val="28"/>
               </w:rPr>
               <w:t>DOI</w:t>
             </w:r>
             <w:r>
               <w:rPr>
                 <w:rFonts w:asciiTheme="minorHAnsi" w:hAnsiTheme="minorHAnsi" w:cstheme="minorHAnsi"/>
+                <w:b/>
                 <w:bCs/>
-                <w:sz w:val="28"/>
-                <w:szCs w:val="28"/>
               </w:rPr>
               <w:t xml:space="preserve"> value&gt;</w:t>
             </w:r>
@@ -871,7 +875,7 @@
               </w:rPr>
               <w:t xml:space="preserve">of the dataset and be obtained from the Dataset Details page. For additional information, see </w:t>
             </w:r>
-            <w:hyperlink r:id="rId7" w:history="1">
+            <w:hyperlink r:id="rId6" w:history="1">
               <w:r>
                 <w:rPr>
                   <w:rStyle w:val="Hyperlink"/>
@@ -1003,7 +1007,7 @@
               </w:rPr>
               <w:t xml:space="preserve">, see </w:t>
             </w:r>
-            <w:hyperlink r:id="rId8" w:history="1">
+            <w:hyperlink r:id="rId7" w:history="1">
               <w:r>
                 <w:rPr>
                   <w:rStyle w:val="Hyperlink"/>
@@ -1118,7 +1122,7 @@
               </w:rPr>
               <w:t xml:space="preserve">into an excel spreadsheet.  For details see </w:t>
             </w:r>
-            <w:hyperlink r:id="rId9" w:history="1">
+            <w:hyperlink r:id="rId8" w:history="1">
               <w:r>
                 <w:rPr>
                   <w:rStyle w:val="Hyperlink"/>

</xml_diff>